<commit_message>
add GUI, server folder
</commit_message>
<xml_diff>
--- a/Docs/SRS - IEEE.docx
+++ b/Docs/SRS - IEEE.docx
@@ -12513,13 +12513,13 @@
         </w:rPr>
         <w:lastRenderedPageBreak/>
         <w:drawing>
-          <wp:anchor distT="0" distB="0" distL="114300" distR="114300" simplePos="0" relativeHeight="251672576" behindDoc="0" locked="0" layoutInCell="1" allowOverlap="1" wp14:anchorId="65A7B740" wp14:editId="6D2D20F5">
+          <wp:anchor distT="0" distB="0" distL="114300" distR="114300" simplePos="0" relativeHeight="251672576" behindDoc="0" locked="0" layoutInCell="1" allowOverlap="1" wp14:anchorId="65A7B740" wp14:editId="48803FF4">
             <wp:simplePos x="0" y="0"/>
             <wp:positionH relativeFrom="column">
-              <wp:posOffset>263440</wp:posOffset>
+              <wp:posOffset>262890</wp:posOffset>
             </wp:positionH>
             <wp:positionV relativeFrom="paragraph">
-              <wp:posOffset>-498187</wp:posOffset>
+              <wp:posOffset>57745</wp:posOffset>
             </wp:positionV>
             <wp:extent cx="6126480" cy="4779645"/>
             <wp:effectExtent l="0" t="0" r="7620" b="1905"/>
@@ -12568,6 +12568,42 @@
           </wp:anchor>
         </w:drawing>
       </w:r>
+    </w:p>
+    <w:p>
+      <w:pPr>
+        <w:pStyle w:val="level3text"/>
+        <w:rPr>
+          <w:strike/>
+          <w:color w:val="FF0000"/>
+        </w:rPr>
+      </w:pPr>
+    </w:p>
+    <w:p>
+      <w:pPr>
+        <w:pStyle w:val="level3text"/>
+        <w:rPr>
+          <w:strike/>
+          <w:color w:val="FF0000"/>
+        </w:rPr>
+      </w:pPr>
+    </w:p>
+    <w:p>
+      <w:pPr>
+        <w:pStyle w:val="level3text"/>
+        <w:rPr>
+          <w:strike/>
+          <w:color w:val="FF0000"/>
+        </w:rPr>
+      </w:pPr>
+    </w:p>
+    <w:p>
+      <w:pPr>
+        <w:pStyle w:val="level3text"/>
+        <w:rPr>
+          <w:strike/>
+          <w:color w:val="FF0000"/>
+        </w:rPr>
+      </w:pPr>
     </w:p>
     <w:p>
       <w:pPr>

</xml_diff>